<commit_message>
Added 3 more sequence diagram and their scenarios
</commit_message>
<xml_diff>
--- a/doc/1E.Analysis.Iteration{1}.2017.10.08.docx
+++ b/doc/1E.Analysis.Iteration{1}.2017.10.08.docx
@@ -2,7 +2,6 @@
 <file path=word/document.xml><?xml version="1.0" encoding="utf-8"?>
 <w:document xmlns:wpc="http://schemas.microsoft.com/office/word/2010/wordprocessingCanvas" xmlns:mo="http://schemas.microsoft.com/office/mac/office/2008/main" xmlns:mc="http://schemas.openxmlformats.org/markup-compatibility/2006" xmlns:mv="urn:schemas-microsoft-com:mac:vml" xmlns:o="urn:schemas-microsoft-com:office:office" xmlns:r="http://schemas.openxmlformats.org/officeDocument/2006/relationships" xmlns:m="http://schemas.openxmlformats.org/officeDocument/2006/math" xmlns:v="urn:schemas-microsoft-com:vml" xmlns:wp14="http://schemas.microsoft.com/office/word/2010/wordprocessingDrawing" xmlns:wp="http://schemas.openxmlformats.org/drawingml/2006/wordprocessingDrawing" xmlns:w10="urn:schemas-microsoft-com:office:word" xmlns:w="http://schemas.openxmlformats.org/wordprocessingml/2006/main" xmlns:w14="http://schemas.microsoft.com/office/word/2010/wordml" xmlns:w15="http://schemas.microsoft.com/office/word/2012/wordml" xmlns:wpg="http://schemas.microsoft.com/office/word/2010/wordprocessingGroup" xmlns:wpi="http://schemas.microsoft.com/office/word/2010/wordprocessingInk" xmlns:wne="http://schemas.microsoft.com/office/word/2006/wordml" xmlns:wps="http://schemas.microsoft.com/office/word/2010/wordprocessingShape" mc:Ignorable="w14 w15 wp14">
   <w:body>
-    <w:bookmarkStart w:id="0" w:name="xgraphic"/>
     <w:p>
       <w:pPr>
         <w:pStyle w:val="CompanyName"/>
@@ -10,6 +9,7 @@
           <w:bottom w:val="single" w:sz="6" w:space="31" w:color="999999"/>
         </w:pBdr>
       </w:pPr>
+      <w:bookmarkStart w:id="0" w:name="xgraphic"/>
       <w:r>
         <w:rPr>
           <w:noProof/>
@@ -176,15 +176,7 @@
         <w:t xml:space="preserve"> </w:t>
       </w:r>
       <w:r>
-        <w:t xml:space="preserve">      </w:t>
-      </w:r>
-      <w:proofErr w:type="spellStart"/>
-      <w:r>
-        <w:t>Bilkent</w:t>
-      </w:r>
-      <w:proofErr w:type="spellEnd"/>
-      <w:r>
-        <w:t xml:space="preserve"> University</w:t>
+        <w:t xml:space="preserve">      Bilkent University</w:t>
       </w:r>
     </w:p>
     <w:p>
@@ -372,38 +364,7 @@
           <w:color w:val="24292E"/>
         </w:rPr>
         <w:tab/>
-      </w:r>
-      <w:proofErr w:type="spellStart"/>
-      <w:r>
-        <w:rPr>
-          <w:rFonts w:ascii="Helvetica" w:hAnsi="Helvetica"/>
-          <w:color w:val="24292E"/>
-        </w:rPr>
-        <w:t>Fuad</w:t>
-      </w:r>
-      <w:proofErr w:type="spellEnd"/>
-      <w:r>
-        <w:rPr>
-          <w:rFonts w:ascii="Helvetica" w:hAnsi="Helvetica"/>
-          <w:color w:val="24292E"/>
-        </w:rPr>
-        <w:t xml:space="preserve"> </w:t>
-      </w:r>
-      <w:proofErr w:type="spellStart"/>
-      <w:r>
-        <w:rPr>
-          <w:rFonts w:ascii="Helvetica" w:hAnsi="Helvetica"/>
-          <w:color w:val="24292E"/>
-        </w:rPr>
-        <w:t>Aghazada</w:t>
-      </w:r>
-      <w:proofErr w:type="spellEnd"/>
-      <w:r>
-        <w:rPr>
-          <w:rFonts w:ascii="Helvetica" w:hAnsi="Helvetica"/>
-          <w:color w:val="24292E"/>
-        </w:rPr>
-        <w:t xml:space="preserve"> _ 21503691</w:t>
+        <w:t>Fuad Aghazada _ 21503691</w:t>
       </w:r>
     </w:p>
     <w:p>
@@ -441,37 +402,12 @@
         </w:rPr>
         <w:tab/>
       </w:r>
-      <w:proofErr w:type="spellStart"/>
       <w:r>
         <w:rPr>
           <w:rFonts w:ascii="Helvetica" w:hAnsi="Helvetica"/>
           <w:color w:val="24292E"/>
         </w:rPr>
-        <w:t>Seyfullah</w:t>
-      </w:r>
-      <w:proofErr w:type="spellEnd"/>
-      <w:r>
-        <w:rPr>
-          <w:rFonts w:ascii="Helvetica" w:hAnsi="Helvetica"/>
-          <w:color w:val="24292E"/>
-        </w:rPr>
-        <w:t xml:space="preserve"> </w:t>
-      </w:r>
-      <w:proofErr w:type="spellStart"/>
-      <w:r>
-        <w:rPr>
-          <w:rFonts w:ascii="Helvetica" w:hAnsi="Helvetica"/>
-          <w:color w:val="24292E"/>
-        </w:rPr>
-        <w:t>Yamanoğlu</w:t>
-      </w:r>
-      <w:proofErr w:type="spellEnd"/>
-      <w:r>
-        <w:rPr>
-          <w:rFonts w:ascii="Helvetica" w:hAnsi="Helvetica"/>
-          <w:color w:val="24292E"/>
-        </w:rPr>
-        <w:t xml:space="preserve"> _ 21400697</w:t>
+        <w:t>Seyfullah Yamanoğlu _ 21400697</w:t>
       </w:r>
     </w:p>
     <w:p>
@@ -509,37 +445,12 @@
         </w:rPr>
         <w:tab/>
       </w:r>
-      <w:proofErr w:type="spellStart"/>
       <w:r>
         <w:rPr>
           <w:rFonts w:ascii="Helvetica" w:hAnsi="Helvetica"/>
           <w:color w:val="24292E"/>
         </w:rPr>
-        <w:t>Bayram</w:t>
-      </w:r>
-      <w:proofErr w:type="spellEnd"/>
-      <w:r>
-        <w:rPr>
-          <w:rFonts w:ascii="Helvetica" w:hAnsi="Helvetica"/>
-          <w:color w:val="24292E"/>
-        </w:rPr>
-        <w:t xml:space="preserve"> </w:t>
-      </w:r>
-      <w:proofErr w:type="spellStart"/>
-      <w:r>
-        <w:rPr>
-          <w:rFonts w:ascii="Helvetica" w:hAnsi="Helvetica"/>
-          <w:color w:val="24292E"/>
-        </w:rPr>
-        <w:t>Muradov</w:t>
-      </w:r>
-      <w:proofErr w:type="spellEnd"/>
-      <w:r>
-        <w:rPr>
-          <w:rFonts w:ascii="Helvetica" w:hAnsi="Helvetica"/>
-          <w:color w:val="24292E"/>
-        </w:rPr>
-        <w:t xml:space="preserve"> _ 21503664</w:t>
+        <w:t>Bayram Muradov _ 21503664</w:t>
       </w:r>
     </w:p>
     <w:p>
@@ -577,37 +488,12 @@
         </w:rPr>
         <w:tab/>
       </w:r>
-      <w:proofErr w:type="spellStart"/>
       <w:r>
         <w:rPr>
           <w:rFonts w:ascii="Helvetica" w:hAnsi="Helvetica"/>
           <w:color w:val="24292E"/>
         </w:rPr>
-        <w:t>Berk</w:t>
-      </w:r>
-      <w:proofErr w:type="spellEnd"/>
-      <w:r>
-        <w:rPr>
-          <w:rFonts w:ascii="Helvetica" w:hAnsi="Helvetica"/>
-          <w:color w:val="24292E"/>
-        </w:rPr>
-        <w:t xml:space="preserve"> </w:t>
-      </w:r>
-      <w:proofErr w:type="spellStart"/>
-      <w:r>
-        <w:rPr>
-          <w:rFonts w:ascii="Helvetica" w:hAnsi="Helvetica"/>
-          <w:color w:val="24292E"/>
-        </w:rPr>
-        <w:t>Erzin</w:t>
-      </w:r>
-      <w:proofErr w:type="spellEnd"/>
-      <w:r>
-        <w:rPr>
-          <w:rFonts w:ascii="Helvetica" w:hAnsi="Helvetica"/>
-          <w:color w:val="24292E"/>
-        </w:rPr>
-        <w:t xml:space="preserve"> _ 21201516</w:t>
+        <w:t>Berk Erzin _ 21201516</w:t>
       </w:r>
     </w:p>
     <w:p>
@@ -620,33 +506,14 @@
         <w:pStyle w:val="Jury"/>
       </w:pPr>
       <w:r>
-        <w:t xml:space="preserve">Supervisor: </w:t>
-      </w:r>
-      <w:proofErr w:type="spellStart"/>
-      <w:r>
-        <w:t>U</w:t>
+        <w:t>Supervisor: U</w:t>
       </w:r>
       <w:r>
         <w:rPr>
           <w:rFonts w:ascii="Helvetica" w:eastAsia="Helvetica" w:hAnsi="Helvetica" w:cs="Helvetica"/>
         </w:rPr>
-        <w:t>ğur</w:t>
-      </w:r>
-      <w:proofErr w:type="spellEnd"/>
-      <w:r>
-        <w:rPr>
-          <w:rFonts w:ascii="Helvetica" w:eastAsia="Helvetica" w:hAnsi="Helvetica" w:cs="Helvetica"/>
-        </w:rPr>
-        <w:t xml:space="preserve"> </w:t>
-      </w:r>
-      <w:proofErr w:type="spellStart"/>
-      <w:r>
-        <w:rPr>
-          <w:rFonts w:ascii="Helvetica" w:eastAsia="Helvetica" w:hAnsi="Helvetica" w:cs="Helvetica"/>
-        </w:rPr>
-        <w:t>Doğrusöz</w:t>
-      </w:r>
-      <w:proofErr w:type="spellEnd"/>
+        <w:t>ğur Doğrusöz</w:t>
+      </w:r>
     </w:p>
     <w:p>
       <w:pPr>
@@ -671,7 +538,6 @@
         </w:tabs>
         <w:spacing w:line="280" w:lineRule="atLeast"/>
       </w:pPr>
-      <w:proofErr w:type="gramStart"/>
       <w:r>
         <w:rPr>
           <w:rFonts w:ascii="Times" w:hAnsi="Times"/>
@@ -687,16 +553,7 @@
           <w:sz w:val="24"/>
           <w:szCs w:val="24"/>
         </w:rPr>
-        <w:t>:</w:t>
-      </w:r>
-      <w:proofErr w:type="gramEnd"/>
-      <w:r>
-        <w:rPr>
-          <w:rFonts w:ascii="Times" w:hAnsi="Times"/>
-          <w:sz w:val="24"/>
-          <w:szCs w:val="24"/>
-        </w:rPr>
-        <w:t xml:space="preserve"> October 9</w:t>
+        <w:t>: October 9</w:t>
       </w:r>
       <w:r>
         <w:rPr>
@@ -806,7 +663,7 @@
         <w:rPr>
           <w:noProof/>
         </w:rPr>
-        <w:instrText xml:space="preserve"> PAGEREF _Toc495269858 \h </w:instrText>
+        <w:instrText xml:space="preserve"> PAGEREF _Toc495335507 \h </w:instrText>
       </w:r>
       <w:r>
         <w:rPr>
@@ -889,7 +746,7 @@
         <w:rPr>
           <w:noProof/>
         </w:rPr>
-        <w:instrText xml:space="preserve"> PAGEREF _Toc495269859 \h </w:instrText>
+        <w:instrText xml:space="preserve"> PAGEREF _Toc495335508 \h </w:instrText>
       </w:r>
       <w:r>
         <w:rPr>
@@ -971,7 +828,7 @@
         <w:rPr>
           <w:noProof/>
         </w:rPr>
-        <w:instrText xml:space="preserve"> PAGEREF _Toc495269860 \h </w:instrText>
+        <w:instrText xml:space="preserve"> PAGEREF _Toc495335509 \h </w:instrText>
       </w:r>
       <w:r>
         <w:rPr>
@@ -1053,7 +910,7 @@
         <w:rPr>
           <w:noProof/>
         </w:rPr>
-        <w:instrText xml:space="preserve"> PAGEREF _Toc495269861 \h </w:instrText>
+        <w:instrText xml:space="preserve"> PAGEREF _Toc495335510 \h </w:instrText>
       </w:r>
       <w:r>
         <w:rPr>
@@ -1135,7 +992,7 @@
         <w:rPr>
           <w:noProof/>
         </w:rPr>
-        <w:instrText xml:space="preserve"> PAGEREF _Toc495269862 \h </w:instrText>
+        <w:instrText xml:space="preserve"> PAGEREF _Toc495335511 \h </w:instrText>
       </w:r>
       <w:r>
         <w:rPr>
@@ -1217,7 +1074,7 @@
         <w:rPr>
           <w:noProof/>
         </w:rPr>
-        <w:instrText xml:space="preserve"> PAGEREF _Toc495269863 \h </w:instrText>
+        <w:instrText xml:space="preserve"> PAGEREF _Toc495335512 \h </w:instrText>
       </w:r>
       <w:r>
         <w:rPr>
@@ -1279,7 +1136,7 @@
         <w:rPr>
           <w:noProof/>
         </w:rPr>
-        <w:instrText xml:space="preserve"> PAGEREF _Toc495269864 \h </w:instrText>
+        <w:instrText xml:space="preserve"> PAGEREF _Toc495335513 \h </w:instrText>
       </w:r>
       <w:r>
         <w:rPr>
@@ -1357,7 +1214,7 @@
         <w:rPr>
           <w:noProof/>
         </w:rPr>
-        <w:instrText xml:space="preserve"> PAGEREF _Toc495269865 \h </w:instrText>
+        <w:instrText xml:space="preserve"> PAGEREF _Toc495335514 \h </w:instrText>
       </w:r>
       <w:r>
         <w:rPr>
@@ -1435,7 +1292,7 @@
         <w:rPr>
           <w:noProof/>
         </w:rPr>
-        <w:instrText xml:space="preserve"> PAGEREF _Toc495269866 \h </w:instrText>
+        <w:instrText xml:space="preserve"> PAGEREF _Toc495335515 \h </w:instrText>
       </w:r>
       <w:r>
         <w:rPr>
@@ -1513,7 +1370,7 @@
         <w:rPr>
           <w:noProof/>
         </w:rPr>
-        <w:instrText xml:space="preserve"> PAGEREF _Toc495269867 \h </w:instrText>
+        <w:instrText xml:space="preserve"> PAGEREF _Toc495335516 \h </w:instrText>
       </w:r>
       <w:r>
         <w:rPr>
@@ -1591,7 +1448,7 @@
         <w:rPr>
           <w:noProof/>
         </w:rPr>
-        <w:instrText xml:space="preserve"> PAGEREF _Toc495269868 \h </w:instrText>
+        <w:instrText xml:space="preserve"> PAGEREF _Toc495335517 \h </w:instrText>
       </w:r>
       <w:r>
         <w:rPr>
@@ -1608,7 +1465,7 @@
         <w:rPr>
           <w:noProof/>
         </w:rPr>
-        <w:t>13</w:t>
+        <w:t>14</w:t>
       </w:r>
       <w:r>
         <w:rPr>
@@ -1674,7 +1531,7 @@
         <w:rPr>
           <w:noProof/>
         </w:rPr>
-        <w:instrText xml:space="preserve"> PAGEREF _Toc495269869 \h </w:instrText>
+        <w:instrText xml:space="preserve"> PAGEREF _Toc495335518 \h </w:instrText>
       </w:r>
       <w:r>
         <w:rPr>
@@ -1757,7 +1614,7 @@
         <w:rPr>
           <w:noProof/>
         </w:rPr>
-        <w:instrText xml:space="preserve"> PAGEREF _Toc495269870 \h </w:instrText>
+        <w:instrText xml:space="preserve"> PAGEREF _Toc495335519 \h </w:instrText>
       </w:r>
       <w:r>
         <w:rPr>
@@ -1829,7 +1686,7 @@
           <w:numId w:val="9"/>
         </w:numPr>
       </w:pPr>
-      <w:bookmarkStart w:id="1" w:name="_Toc495269858"/>
+      <w:bookmarkStart w:id="1" w:name="_Toc495335507"/>
       <w:r>
         <w:rPr>
           <w:rFonts w:eastAsia="Arial Unicode MS" w:cs="Arial Unicode MS"/>
@@ -1931,7 +1788,7 @@
           <w:numId w:val="9"/>
         </w:numPr>
       </w:pPr>
-      <w:bookmarkStart w:id="2" w:name="_Toc495269859"/>
+      <w:bookmarkStart w:id="2" w:name="_Toc495335508"/>
       <w:r>
         <w:rPr>
           <w:rFonts w:eastAsia="Arial Unicode MS" w:cs="Arial Unicode MS"/>
@@ -1953,7 +1810,7 @@
           <w:numId w:val="11"/>
         </w:numPr>
       </w:pPr>
-      <w:bookmarkStart w:id="3" w:name="_Toc495269860"/>
+      <w:bookmarkStart w:id="3" w:name="_Toc495335509"/>
       <w:r>
         <w:t>Overview</w:t>
       </w:r>
@@ -3105,7 +2962,7 @@
           <w:numId w:val="11"/>
         </w:numPr>
       </w:pPr>
-      <w:bookmarkStart w:id="4" w:name="_Toc495269861"/>
+      <w:bookmarkStart w:id="4" w:name="_Toc495335510"/>
       <w:r>
         <w:t>Functional Requirements</w:t>
       </w:r>
@@ -3359,7 +3216,7 @@
           <w:numId w:val="11"/>
         </w:numPr>
       </w:pPr>
-      <w:bookmarkStart w:id="5" w:name="_Toc495269862"/>
+      <w:bookmarkStart w:id="5" w:name="_Toc495335511"/>
       <w:r>
         <w:t>Non-functional Requirements</w:t>
       </w:r>
@@ -3446,7 +3303,7 @@
           <w:numId w:val="14"/>
         </w:numPr>
       </w:pPr>
-      <w:bookmarkStart w:id="6" w:name="_Toc495269863"/>
+      <w:bookmarkStart w:id="6" w:name="_Toc495335512"/>
       <w:r>
         <w:t>Pseudo Requirements</w:t>
       </w:r>
@@ -3538,7 +3395,7 @@
         </w:numPr>
         <w:spacing w:line="480" w:lineRule="auto"/>
       </w:pPr>
-      <w:bookmarkStart w:id="7" w:name="_Toc495269864"/>
+      <w:bookmarkStart w:id="7" w:name="_Toc495335513"/>
       <w:r>
         <w:t>System Models</w:t>
       </w:r>
@@ -3645,7 +3502,7 @@
         </w:numPr>
         <w:spacing w:line="480" w:lineRule="auto"/>
       </w:pPr>
-      <w:bookmarkStart w:id="8" w:name="_Toc495269865"/>
+      <w:bookmarkStart w:id="8" w:name="_Toc495335514"/>
       <w:r>
         <w:t>Use-case scenarios</w:t>
       </w:r>
@@ -6669,7 +6526,7 @@
           <w:numId w:val="19"/>
         </w:numPr>
       </w:pPr>
-      <w:bookmarkStart w:id="9" w:name="_Toc495269866"/>
+      <w:bookmarkStart w:id="9" w:name="_Toc495335515"/>
       <w:r>
         <w:t>Object and Class Model</w:t>
       </w:r>
@@ -6770,7 +6627,7 @@
           <w:numId w:val="20"/>
         </w:numPr>
       </w:pPr>
-      <w:bookmarkStart w:id="10" w:name="_Toc495269867"/>
+      <w:bookmarkStart w:id="10" w:name="_Toc495335516"/>
       <w:r>
         <w:t>Dynamic Models</w:t>
       </w:r>
@@ -6828,7 +6685,20 @@
         <w:pStyle w:val="BodyText"/>
         <w:spacing w:line="480" w:lineRule="auto"/>
         <w:ind w:left="360"/>
-      </w:pPr>
+        <w:rPr>
+          <w:rFonts w:ascii="Tahoma" w:hAnsi="Tahoma" w:cs="Tahoma"/>
+          <w:sz w:val="20"/>
+          <w:szCs w:val="20"/>
+        </w:rPr>
+      </w:pPr>
+      <w:r>
+        <w:rPr>
+          <w:rFonts w:ascii="Tahoma" w:hAnsi="Tahoma" w:cs="Tahoma"/>
+          <w:sz w:val="20"/>
+          <w:szCs w:val="20"/>
+        </w:rPr>
+        <w:t xml:space="preserve">1. </w:t>
+      </w:r>
       <w:r>
         <w:rPr>
           <w:rFonts w:ascii="Tahoma" w:hAnsi="Tahoma" w:cs="Tahoma"/>
@@ -6851,25 +6721,7 @@
           <w:sz w:val="20"/>
           <w:szCs w:val="20"/>
         </w:rPr>
-        <w:t xml:space="preserve"> </w:t>
-      </w:r>
-      <w:proofErr w:type="spellStart"/>
-      <w:r>
-        <w:rPr>
-          <w:rFonts w:ascii="Tahoma" w:hAnsi="Tahoma" w:cs="Tahoma"/>
-          <w:sz w:val="20"/>
-          <w:szCs w:val="20"/>
-        </w:rPr>
-        <w:t>Ilyas</w:t>
-      </w:r>
-      <w:proofErr w:type="spellEnd"/>
-      <w:r>
-        <w:rPr>
-          <w:rFonts w:ascii="Tahoma" w:hAnsi="Tahoma" w:cs="Tahoma"/>
-          <w:sz w:val="20"/>
-          <w:szCs w:val="20"/>
-        </w:rPr>
-        <w:t xml:space="preserve"> starts the game and</w:t>
+        <w:t xml:space="preserve"> Ilyas starts the game and</w:t>
       </w:r>
       <w:r>
         <w:rPr>
@@ -6948,8 +6800,385 @@
           </wp:inline>
         </w:drawing>
       </w:r>
+    </w:p>
+    <w:p>
+      <w:pPr>
+        <w:pStyle w:val="BodyText"/>
+        <w:spacing w:line="480" w:lineRule="auto"/>
+        <w:ind w:left="360"/>
+        <w:rPr>
+          <w:rFonts w:ascii="Tahoma" w:hAnsi="Tahoma" w:cs="Tahoma"/>
+          <w:sz w:val="20"/>
+          <w:szCs w:val="20"/>
+        </w:rPr>
+      </w:pPr>
+      <w:r>
+        <w:rPr>
+          <w:rFonts w:ascii="Tahoma" w:hAnsi="Tahoma" w:cs="Tahoma"/>
+          <w:sz w:val="20"/>
+          <w:szCs w:val="20"/>
+        </w:rPr>
+        <w:lastRenderedPageBreak/>
+        <w:t xml:space="preserve">2. </w:t>
+      </w:r>
+      <w:r>
+        <w:rPr>
+          <w:rFonts w:ascii="Tahoma" w:hAnsi="Tahoma" w:cs="Tahoma"/>
+          <w:sz w:val="20"/>
+          <w:szCs w:val="20"/>
+        </w:rPr>
+        <w:t>Player – Ilyas starts the game and plays the level of the game. Game elements appear, he plays the level but, since he lost all his lives given (obtained), he lost the game.</w:t>
+      </w:r>
+    </w:p>
+    <w:p>
+      <w:pPr>
+        <w:pStyle w:val="BodyText"/>
+        <w:spacing w:line="480" w:lineRule="auto"/>
+        <w:ind w:left="360"/>
+        <w:rPr>
+          <w:rFonts w:ascii="Tahoma" w:hAnsi="Tahoma" w:cs="Tahoma"/>
+          <w:sz w:val="20"/>
+          <w:szCs w:val="20"/>
+        </w:rPr>
+      </w:pPr>
+      <w:r>
+        <w:rPr>
+          <w:rFonts w:ascii="Tahoma" w:hAnsi="Tahoma" w:cs="Tahoma"/>
+          <w:noProof/>
+          <w:sz w:val="20"/>
+          <w:szCs w:val="20"/>
+        </w:rPr>
+        <w:drawing>
+          <wp:inline distT="0" distB="0" distL="0" distR="0" wp14:anchorId="73DD807A" wp14:editId="344C6CA9">
+            <wp:extent cx="5265420" cy="1986280"/>
+            <wp:effectExtent l="0" t="0" r="0" b="0"/>
+            <wp:docPr id="2" name="Picture 2" descr="Dynamic_Model_Iteration%201/Sequence%20Diagram2.jpg"/>
+            <wp:cNvGraphicFramePr>
+              <a:graphicFrameLocks xmlns:a="http://schemas.openxmlformats.org/drawingml/2006/main" noChangeAspect="1"/>
+            </wp:cNvGraphicFramePr>
+            <a:graphic xmlns:a="http://schemas.openxmlformats.org/drawingml/2006/main">
+              <a:graphicData uri="http://schemas.openxmlformats.org/drawingml/2006/picture">
+                <pic:pic xmlns:pic="http://schemas.openxmlformats.org/drawingml/2006/picture">
+                  <pic:nvPicPr>
+                    <pic:cNvPr id="0" name="Picture 1" descr="Dynamic_Model_Iteration%201/Sequence%20Diagram2.jpg"/>
+                    <pic:cNvPicPr>
+                      <a:picLocks noChangeAspect="1" noChangeArrowheads="1"/>
+                    </pic:cNvPicPr>
+                  </pic:nvPicPr>
+                  <pic:blipFill>
+                    <a:blip r:embed="rId15">
+                      <a:extLst>
+                        <a:ext uri="{28A0092B-C50C-407E-A947-70E740481C1C}">
+                          <a14:useLocalDpi xmlns:a14="http://schemas.microsoft.com/office/drawing/2010/main" val="0"/>
+                        </a:ext>
+                      </a:extLst>
+                    </a:blip>
+                    <a:srcRect/>
+                    <a:stretch>
+                      <a:fillRect/>
+                    </a:stretch>
+                  </pic:blipFill>
+                  <pic:spPr bwMode="auto">
+                    <a:xfrm>
+                      <a:off x="0" y="0"/>
+                      <a:ext cx="5265420" cy="1986280"/>
+                    </a:xfrm>
+                    <a:prstGeom prst="rect">
+                      <a:avLst/>
+                    </a:prstGeom>
+                    <a:noFill/>
+                    <a:ln>
+                      <a:noFill/>
+                    </a:ln>
+                  </pic:spPr>
+                </pic:pic>
+              </a:graphicData>
+            </a:graphic>
+          </wp:inline>
+        </w:drawing>
+      </w:r>
+    </w:p>
+    <w:p>
+      <w:pPr>
+        <w:pStyle w:val="BodyText"/>
+        <w:spacing w:line="480" w:lineRule="auto"/>
+        <w:ind w:left="360"/>
+        <w:rPr>
+          <w:rFonts w:ascii="Tahoma" w:hAnsi="Tahoma" w:cs="Tahoma"/>
+          <w:sz w:val="20"/>
+          <w:szCs w:val="20"/>
+        </w:rPr>
+      </w:pPr>
+    </w:p>
+    <w:p>
+      <w:pPr>
+        <w:pStyle w:val="BodyText"/>
+        <w:numPr>
+          <w:ilvl w:val="0"/>
+          <w:numId w:val="16"/>
+        </w:numPr>
+        <w:spacing w:line="480" w:lineRule="auto"/>
+        <w:rPr>
+          <w:rFonts w:ascii="Tahoma" w:hAnsi="Tahoma" w:cs="Tahoma"/>
+          <w:sz w:val="20"/>
+          <w:szCs w:val="20"/>
+        </w:rPr>
+      </w:pPr>
+      <w:r>
+        <w:rPr>
+          <w:rFonts w:ascii="Tahoma" w:hAnsi="Tahoma" w:cs="Tahoma"/>
+          <w:sz w:val="20"/>
+          <w:szCs w:val="20"/>
+        </w:rPr>
+        <w:t xml:space="preserve">Player – Ilyas starts the game and plays the level of the game. During the game </w:t>
+      </w:r>
+      <w:r>
+        <w:rPr>
+          <w:rFonts w:ascii="Tahoma" w:hAnsi="Tahoma" w:cs="Tahoma"/>
+          <w:sz w:val="20"/>
+          <w:szCs w:val="20"/>
+        </w:rPr>
+        <w:t>play,</w:t>
+      </w:r>
+      <w:r>
+        <w:rPr>
+          <w:rFonts w:ascii="Tahoma" w:hAnsi="Tahoma" w:cs="Tahoma"/>
+          <w:sz w:val="20"/>
+          <w:szCs w:val="20"/>
+        </w:rPr>
+        <w:t xml:space="preserve"> suddenly he pauses the game</w:t>
+      </w:r>
+      <w:r>
+        <w:rPr>
+          <w:rFonts w:ascii="Tahoma" w:hAnsi="Tahoma" w:cs="Tahoma"/>
+          <w:sz w:val="20"/>
+          <w:szCs w:val="20"/>
+        </w:rPr>
+        <w:t>, because his mom calls him for eating</w:t>
+      </w:r>
+      <w:r>
+        <w:rPr>
+          <w:rFonts w:ascii="Tahoma" w:hAnsi="Tahoma" w:cs="Tahoma"/>
+          <w:sz w:val="20"/>
+          <w:szCs w:val="20"/>
+        </w:rPr>
+        <w:t>. Small menu appears on the center of the screen and using the “Save Level” option he saves the game and quits the game.</w:t>
+      </w:r>
+    </w:p>
+    <w:p>
+      <w:pPr>
+        <w:pStyle w:val="BodyText"/>
+        <w:spacing w:line="480" w:lineRule="auto"/>
+        <w:ind w:left="360"/>
+        <w:rPr>
+          <w:rFonts w:ascii="Tahoma" w:hAnsi="Tahoma" w:cs="Tahoma"/>
+          <w:sz w:val="20"/>
+          <w:szCs w:val="20"/>
+        </w:rPr>
+      </w:pPr>
+      <w:r>
+        <w:rPr>
+          <w:rFonts w:ascii="Tahoma" w:hAnsi="Tahoma" w:cs="Tahoma"/>
+          <w:noProof/>
+          <w:sz w:val="20"/>
+          <w:szCs w:val="20"/>
+        </w:rPr>
+        <w:drawing>
+          <wp:inline distT="0" distB="0" distL="0" distR="0" wp14:anchorId="359DCCFF" wp14:editId="4018A237">
+            <wp:extent cx="5250180" cy="2569845"/>
+            <wp:effectExtent l="0" t="0" r="7620" b="0"/>
+            <wp:docPr id="3" name="Picture 3" descr="Dynamic_Model_Iteration%201/Sequence%20Diagram3.jpg"/>
+            <wp:cNvGraphicFramePr>
+              <a:graphicFrameLocks xmlns:a="http://schemas.openxmlformats.org/drawingml/2006/main" noChangeAspect="1"/>
+            </wp:cNvGraphicFramePr>
+            <a:graphic xmlns:a="http://schemas.openxmlformats.org/drawingml/2006/main">
+              <a:graphicData uri="http://schemas.openxmlformats.org/drawingml/2006/picture">
+                <pic:pic xmlns:pic="http://schemas.openxmlformats.org/drawingml/2006/picture">
+                  <pic:nvPicPr>
+                    <pic:cNvPr id="0" name="Picture 2" descr="Dynamic_Model_Iteration%201/Sequence%20Diagram3.jpg"/>
+                    <pic:cNvPicPr>
+                      <a:picLocks noChangeAspect="1" noChangeArrowheads="1"/>
+                    </pic:cNvPicPr>
+                  </pic:nvPicPr>
+                  <pic:blipFill>
+                    <a:blip r:embed="rId16" cstate="print">
+                      <a:extLst>
+                        <a:ext uri="{28A0092B-C50C-407E-A947-70E740481C1C}">
+                          <a14:useLocalDpi xmlns:a14="http://schemas.microsoft.com/office/drawing/2010/main" val="0"/>
+                        </a:ext>
+                      </a:extLst>
+                    </a:blip>
+                    <a:srcRect/>
+                    <a:stretch>
+                      <a:fillRect/>
+                    </a:stretch>
+                  </pic:blipFill>
+                  <pic:spPr bwMode="auto">
+                    <a:xfrm>
+                      <a:off x="0" y="0"/>
+                      <a:ext cx="5250180" cy="2569845"/>
+                    </a:xfrm>
+                    <a:prstGeom prst="rect">
+                      <a:avLst/>
+                    </a:prstGeom>
+                    <a:noFill/>
+                    <a:ln>
+                      <a:noFill/>
+                    </a:ln>
+                  </pic:spPr>
+                </pic:pic>
+              </a:graphicData>
+            </a:graphic>
+          </wp:inline>
+        </w:drawing>
+      </w:r>
+    </w:p>
+    <w:p>
+      <w:pPr>
+        <w:pStyle w:val="BodyText"/>
+        <w:spacing w:line="480" w:lineRule="auto"/>
+        <w:ind w:left="360"/>
+        <w:rPr>
+          <w:rFonts w:ascii="Tahoma" w:hAnsi="Tahoma" w:cs="Tahoma"/>
+          <w:sz w:val="20"/>
+          <w:szCs w:val="20"/>
+        </w:rPr>
+      </w:pPr>
+    </w:p>
+    <w:p>
+      <w:pPr>
+        <w:pStyle w:val="BodyText"/>
+        <w:spacing w:line="480" w:lineRule="auto"/>
+        <w:ind w:left="360"/>
+        <w:rPr>
+          <w:rFonts w:ascii="Tahoma" w:hAnsi="Tahoma" w:cs="Tahoma"/>
+          <w:sz w:val="20"/>
+          <w:szCs w:val="20"/>
+        </w:rPr>
+      </w:pPr>
+    </w:p>
+    <w:p>
+      <w:pPr>
+        <w:pStyle w:val="BodyText"/>
+        <w:spacing w:line="480" w:lineRule="auto"/>
+        <w:ind w:left="360"/>
+        <w:rPr>
+          <w:rFonts w:ascii="Tahoma" w:hAnsi="Tahoma" w:cs="Tahoma"/>
+          <w:sz w:val="20"/>
+          <w:szCs w:val="20"/>
+        </w:rPr>
+      </w:pPr>
+      <w:r>
+        <w:rPr>
+          <w:rFonts w:ascii="Tahoma" w:hAnsi="Tahoma" w:cs="Tahoma"/>
+          <w:sz w:val="20"/>
+          <w:szCs w:val="20"/>
+        </w:rPr>
+        <w:lastRenderedPageBreak/>
+        <w:t xml:space="preserve">4. </w:t>
+      </w:r>
+      <w:r>
+        <w:rPr>
+          <w:rFonts w:ascii="Tahoma" w:hAnsi="Tahoma" w:cs="Tahoma"/>
+          <w:sz w:val="20"/>
+          <w:szCs w:val="20"/>
+        </w:rPr>
+        <w:t>After eating Player – Ilyas</w:t>
+      </w:r>
+      <w:r>
+        <w:rPr>
+          <w:rFonts w:ascii="Tahoma" w:hAnsi="Tahoma" w:cs="Tahoma"/>
+          <w:sz w:val="20"/>
+          <w:szCs w:val="20"/>
+        </w:rPr>
+        <w:t xml:space="preserve"> returns back to play the game again. He wants to continue where he left the game, so he opens the game and on the menu state he selects “Load Level”</w:t>
+      </w:r>
+      <w:r>
+        <w:rPr>
+          <w:rFonts w:ascii="Tahoma" w:hAnsi="Tahoma" w:cs="Tahoma"/>
+          <w:sz w:val="20"/>
+          <w:szCs w:val="20"/>
+        </w:rPr>
+        <w:t xml:space="preserve"> option. The level he wants to continue is constructed and he plays the level and won it.</w:t>
+      </w:r>
       <w:bookmarkStart w:id="11" w:name="_GoBack"/>
       <w:bookmarkEnd w:id="11"/>
+      <w:r>
+        <w:rPr>
+          <w:rFonts w:ascii="Tahoma" w:hAnsi="Tahoma" w:cs="Tahoma"/>
+          <w:sz w:val="20"/>
+          <w:szCs w:val="20"/>
+        </w:rPr>
+        <w:t xml:space="preserve"> </w:t>
+      </w:r>
+      <w:r>
+        <w:rPr>
+          <w:rFonts w:ascii="Tahoma" w:hAnsi="Tahoma" w:cs="Tahoma"/>
+          <w:sz w:val="20"/>
+          <w:szCs w:val="20"/>
+        </w:rPr>
+        <w:t xml:space="preserve"> </w:t>
+      </w:r>
+    </w:p>
+    <w:p>
+      <w:pPr>
+        <w:pStyle w:val="BodyText"/>
+        <w:spacing w:line="480" w:lineRule="auto"/>
+        <w:ind w:left="360"/>
+      </w:pPr>
+      <w:r>
+        <w:rPr>
+          <w:noProof/>
+        </w:rPr>
+        <w:drawing>
+          <wp:inline distT="0" distB="0" distL="0" distR="0" wp14:anchorId="54394E30" wp14:editId="4A7DF888">
+            <wp:extent cx="5267325" cy="2914650"/>
+            <wp:effectExtent l="0" t="0" r="0" b="6350"/>
+            <wp:docPr id="8" name="Picture 8" descr="../Documents/GitHub/1E.Civilizational-Wars/doc/Dynamic_Model_Iteration%201/Sequence%20Diagram4.jpg"/>
+            <wp:cNvGraphicFramePr>
+              <a:graphicFrameLocks xmlns:a="http://schemas.openxmlformats.org/drawingml/2006/main" noChangeAspect="1"/>
+            </wp:cNvGraphicFramePr>
+            <a:graphic xmlns:a="http://schemas.openxmlformats.org/drawingml/2006/main">
+              <a:graphicData uri="http://schemas.openxmlformats.org/drawingml/2006/picture">
+                <pic:pic xmlns:pic="http://schemas.openxmlformats.org/drawingml/2006/picture">
+                  <pic:nvPicPr>
+                    <pic:cNvPr id="0" name="Picture 3" descr="../Documents/GitHub/1E.Civilizational-Wars/doc/Dynamic_Model_Iteration%201/Sequence%20Diagram4.jpg"/>
+                    <pic:cNvPicPr>
+                      <a:picLocks noChangeAspect="1" noChangeArrowheads="1"/>
+                    </pic:cNvPicPr>
+                  </pic:nvPicPr>
+                  <pic:blipFill>
+                    <a:blip r:embed="rId17" cstate="print">
+                      <a:extLst>
+                        <a:ext uri="{28A0092B-C50C-407E-A947-70E740481C1C}">
+                          <a14:useLocalDpi xmlns:a14="http://schemas.microsoft.com/office/drawing/2010/main" val="0"/>
+                        </a:ext>
+                      </a:extLst>
+                    </a:blip>
+                    <a:srcRect/>
+                    <a:stretch>
+                      <a:fillRect/>
+                    </a:stretch>
+                  </pic:blipFill>
+                  <pic:spPr bwMode="auto">
+                    <a:xfrm>
+                      <a:off x="0" y="0"/>
+                      <a:ext cx="5267325" cy="2914650"/>
+                    </a:xfrm>
+                    <a:prstGeom prst="rect">
+                      <a:avLst/>
+                    </a:prstGeom>
+                    <a:noFill/>
+                    <a:ln>
+                      <a:noFill/>
+                    </a:ln>
+                  </pic:spPr>
+                </pic:pic>
+              </a:graphicData>
+            </a:graphic>
+          </wp:inline>
+        </w:drawing>
+      </w:r>
     </w:p>
     <w:p>
       <w:pPr>
@@ -6959,9 +7188,8 @@
           <w:numId w:val="19"/>
         </w:numPr>
       </w:pPr>
-      <w:bookmarkStart w:id="12" w:name="_Toc495269868"/>
-      <w:r>
-        <w:lastRenderedPageBreak/>
+      <w:bookmarkStart w:id="12" w:name="_Toc495335517"/>
+      <w:r>
         <w:t>User Interface</w:t>
       </w:r>
       <w:bookmarkEnd w:id="12"/>
@@ -7060,6 +7288,7 @@
           <w:sz w:val="20"/>
           <w:szCs w:val="20"/>
         </w:rPr>
+        <w:lastRenderedPageBreak/>
         <w:t>Main Menu:</w:t>
       </w:r>
       <w:r>
@@ -7096,7 +7325,7 @@
                     <pic:cNvPicPr/>
                   </pic:nvPicPr>
                   <pic:blipFill>
-                    <a:blip r:embed="rId15" cstate="print">
+                    <a:blip r:embed="rId18" cstate="print">
                       <a:extLst>
                         <a:ext uri="{28A0092B-C50C-407E-A947-70E740481C1C}">
                           <a14:useLocalDpi xmlns:a14="http://schemas.microsoft.com/office/drawing/2010/main" val="0"/>
@@ -7142,7 +7371,6 @@
           <w:sz w:val="20"/>
           <w:szCs w:val="20"/>
         </w:rPr>
-        <w:lastRenderedPageBreak/>
         <w:t>Play:</w:t>
       </w:r>
       <w:r>
@@ -7171,7 +7399,7 @@
                     </pic:cNvPicPr>
                   </pic:nvPicPr>
                   <pic:blipFill>
-                    <a:blip r:embed="rId16" cstate="print">
+                    <a:blip r:embed="rId19" cstate="print">
                       <a:extLst>
                         <a:ext uri="{28A0092B-C50C-407E-A947-70E740481C1C}">
                           <a14:useLocalDpi xmlns:a14="http://schemas.microsoft.com/office/drawing/2010/main" val="0"/>
@@ -7222,6 +7450,7 @@
           <w:sz w:val="20"/>
           <w:szCs w:val="20"/>
         </w:rPr>
+        <w:lastRenderedPageBreak/>
         <w:t xml:space="preserve">Load Level: </w:t>
       </w:r>
       <w:r>
@@ -7250,7 +7479,7 @@
                     </pic:cNvPicPr>
                   </pic:nvPicPr>
                   <pic:blipFill>
-                    <a:blip r:embed="rId17" cstate="print">
+                    <a:blip r:embed="rId20" cstate="print">
                       <a:extLst>
                         <a:ext uri="{28A0092B-C50C-407E-A947-70E740481C1C}">
                           <a14:useLocalDpi xmlns:a14="http://schemas.microsoft.com/office/drawing/2010/main" val="0"/>
@@ -7301,7 +7530,6 @@
           <w:sz w:val="20"/>
           <w:szCs w:val="20"/>
         </w:rPr>
-        <w:lastRenderedPageBreak/>
         <w:t>Settings:</w:t>
       </w:r>
       <w:r>
@@ -7330,7 +7558,7 @@
                     </pic:cNvPicPr>
                   </pic:nvPicPr>
                   <pic:blipFill>
-                    <a:blip r:embed="rId18">
+                    <a:blip r:embed="rId21">
                       <a:extLst>
                         <a:ext uri="{28A0092B-C50C-407E-A947-70E740481C1C}">
                           <a14:useLocalDpi xmlns:a14="http://schemas.microsoft.com/office/drawing/2010/main" val="0"/>
@@ -7381,6 +7609,7 @@
           <w:sz w:val="20"/>
           <w:szCs w:val="20"/>
         </w:rPr>
+        <w:lastRenderedPageBreak/>
         <w:t>About:</w:t>
       </w:r>
       <w:r>
@@ -7419,7 +7648,7 @@
                     </pic:cNvPicPr>
                   </pic:nvPicPr>
                   <pic:blipFill>
-                    <a:blip r:embed="rId19" cstate="print">
+                    <a:blip r:embed="rId22" cstate="print">
                       <a:extLst>
                         <a:ext uri="{28A0092B-C50C-407E-A947-70E740481C1C}">
                           <a14:useLocalDpi xmlns:a14="http://schemas.microsoft.com/office/drawing/2010/main" val="0"/>
@@ -7470,7 +7699,6 @@
           <w:sz w:val="20"/>
           <w:szCs w:val="20"/>
         </w:rPr>
-        <w:lastRenderedPageBreak/>
         <w:t>Help:</w:t>
       </w:r>
       <w:r>
@@ -7499,7 +7727,7 @@
                     </pic:cNvPicPr>
                   </pic:nvPicPr>
                   <pic:blipFill>
-                    <a:blip r:embed="rId20" cstate="print">
+                    <a:blip r:embed="rId23" cstate="print">
                       <a:extLst>
                         <a:ext uri="{28A0092B-C50C-407E-A947-70E740481C1C}">
                           <a14:useLocalDpi xmlns:a14="http://schemas.microsoft.com/office/drawing/2010/main" val="0"/>
@@ -7547,7 +7775,7 @@
           <w:rFonts w:eastAsia="Arial Unicode MS" w:cs="Arial Unicode MS"/>
         </w:rPr>
       </w:pPr>
-      <w:bookmarkStart w:id="13" w:name="_Toc495269869"/>
+      <w:bookmarkStart w:id="13" w:name="_Toc495335518"/>
       <w:r>
         <w:rPr>
           <w:rFonts w:eastAsia="Arial Unicode MS" w:cs="Arial Unicode MS"/>
@@ -7626,7 +7854,7 @@
           <w:rFonts w:eastAsia="Arial Unicode MS" w:cs="Arial Unicode MS"/>
         </w:rPr>
       </w:pPr>
-      <w:bookmarkStart w:id="14" w:name="_Toc495269870"/>
+      <w:bookmarkStart w:id="14" w:name="_Toc495335519"/>
       <w:r>
         <w:rPr>
           <w:rFonts w:eastAsia="Arial Unicode MS" w:cs="Arial Unicode MS"/>
@@ -7666,7 +7894,7 @@
         </w:rPr>
         <w:t xml:space="preserve">Reference game: </w:t>
       </w:r>
-      <w:hyperlink r:id="rId21" w:history="1">
+      <w:hyperlink r:id="rId24" w:history="1">
         <w:r>
           <w:rPr>
             <w:rStyle w:val="Hyperlink"/>
@@ -7738,10 +7966,10 @@
     </w:p>
     <w:p/>
     <w:sectPr>
-      <w:headerReference w:type="default" r:id="rId22"/>
-      <w:footerReference w:type="default" r:id="rId23"/>
-      <w:headerReference w:type="first" r:id="rId24"/>
-      <w:footerReference w:type="first" r:id="rId25"/>
+      <w:headerReference w:type="default" r:id="rId25"/>
+      <w:footerReference w:type="default" r:id="rId26"/>
+      <w:headerReference w:type="first" r:id="rId27"/>
+      <w:footerReference w:type="first" r:id="rId28"/>
       <w:pgSz w:w="11900" w:h="16840"/>
       <w:pgMar w:top="1440" w:right="1800" w:bottom="1800" w:left="1800" w:header="720" w:footer="965" w:gutter="0"/>
       <w:pgNumType w:start="1"/>
@@ -7837,7 +8065,7 @@
       <w:rPr>
         <w:noProof/>
       </w:rPr>
-      <w:t>14</w:t>
+      <w:t>15</w:t>
     </w:r>
     <w:r>
       <w:fldChar w:fldCharType="end"/>
@@ -11657,8 +11885,41 @@
   </w:num>
   <w:num w:numId="16">
     <w:abstractNumId w:val="17"/>
+    <w:lvlOverride w:ilvl="0">
+      <w:lvl w:ilvl="0" w:tplc="59E2BA2C">
+        <w:start w:val="1"/>
+        <w:numFmt w:val="decimal"/>
+        <w:lvlText w:val="%1."/>
+        <w:lvlJc w:val="left"/>
+        <w:pPr>
+          <w:ind w:left="648" w:hanging="360"/>
+        </w:pPr>
+        <w:rPr>
+          <w:rFonts w:ascii="Tahoma" w:eastAsia="Tahoma" w:hAnsi="Tahoma" w:cs="Tahoma"/>
+          <w:b w:val="0"/>
+          <w:bCs/>
+          <w:i w:val="0"/>
+          <w:iCs w:val="0"/>
+          <w:caps w:val="0"/>
+          <w:smallCaps w:val="0"/>
+          <w:strike w:val="0"/>
+          <w:dstrike w:val="0"/>
+          <w:outline w:val="0"/>
+          <w:emboss w:val="0"/>
+          <w:imprint w:val="0"/>
+          <w:spacing w:val="0"/>
+          <w:w w:val="100"/>
+          <w:kern w:val="0"/>
+          <w:position w:val="0"/>
+          <w:sz w:val="17"/>
+          <w:szCs w:val="17"/>
+          <w:highlight w:val="none"/>
+          <w:vertAlign w:val="baseline"/>
+        </w:rPr>
+      </w:lvl>
+    </w:lvlOverride>
     <w:lvlOverride w:ilvl="3">
-      <w:lvl w:ilvl="3" w:tplc="3AE26A42">
+      <w:lvl w:ilvl="3" w:tplc="61F2FA36">
         <w:start w:val="1"/>
         <w:numFmt w:val="decimal"/>
         <w:lvlText w:val="%4."/>
@@ -11693,7 +11954,7 @@
     <w:abstractNumId w:val="11"/>
     <w:lvlOverride w:ilvl="0">
       <w:startOverride w:val="5"/>
-      <w:lvl w:ilvl="0" w:tplc="E6783710">
+      <w:lvl w:ilvl="0" w:tplc="C2EC894E">
         <w:start w:val="5"/>
         <w:numFmt w:val="decimal"/>
         <w:lvlText w:val=""/>
@@ -11702,7 +11963,7 @@
     </w:lvlOverride>
     <w:lvlOverride w:ilvl="3">
       <w:startOverride w:val="1"/>
-      <w:lvl w:ilvl="3" w:tplc="AA6684A0">
+      <w:lvl w:ilvl="3" w:tplc="F85C9CF0">
         <w:start w:val="1"/>
         <w:numFmt w:val="decimal"/>
         <w:lvlText w:val="%4."/>
@@ -11732,7 +11993,7 @@
     </w:lvlOverride>
     <w:lvlOverride w:ilvl="6">
       <w:startOverride w:val="1"/>
-      <w:lvl w:ilvl="6" w:tplc="FD9CEE9A">
+      <w:lvl w:ilvl="6" w:tplc="E5D83DE0">
         <w:start w:val="1"/>
         <w:numFmt w:val="decimal"/>
         <w:lvlText w:val="%7."/>
@@ -11767,7 +12028,7 @@
   <w:num w:numId="19">
     <w:abstractNumId w:val="15"/>
     <w:lvlOverride w:ilvl="3">
-      <w:lvl w:ilvl="3" w:tplc="2D72B364">
+      <w:lvl w:ilvl="3" w:tplc="A39E6036">
         <w:start w:val="1"/>
         <w:numFmt w:val="decimal"/>
         <w:lvlText w:val="%4."/>

</xml_diff>